<commit_message>
Added the option to enter an address and zip code and save them to a config file
</commit_message>
<xml_diff>
--- a/autoEntschuldigung/src/main/resources/Docs/autoEnt.docx
+++ b/autoEntschuldigung/src/main/resources/Docs/autoEnt.docx
@@ -21,21 +21,7 @@
           <w:rtl w:val="0"/>
           <w:lang w:val="de-DE"/>
         </w:rPr>
-        <w:t>Bergstra</w:t>
-      </w:r>
-      <w:r>
-        <w:rPr>
-          <w:rtl w:val="0"/>
-          <w:lang w:val="de-DE"/>
-        </w:rPr>
-        <w:t>ß</w:t>
-      </w:r>
-      <w:r>
-        <w:rPr>
-          <w:rtl w:val="0"/>
-          <w:lang w:val="de-DE"/>
-        </w:rPr>
-        <w:t>e 6</w:t>
+        <w:t>(StrNr)</w:t>
       </w:r>
       <w:r>
         <w:br w:type="textWrapping"/>
@@ -45,7 +31,7 @@
           <w:rtl w:val="0"/>
           <w:lang w:val="de-DE"/>
         </w:rPr>
-        <w:t>37284 Waldkappel</w:t>
+        <w:t>(PlzOrt)</w:t>
       </w:r>
       <w:r>
         <w:br w:type="textWrapping"/>
@@ -546,8 +532,9 @@
       <w:shd w:val="nil" w:color="auto" w:fill="auto"/>
       <w:vertAlign w:val="baseline"/>
       <w:lang w:val="de-DE"/>
-      <w14:textOutline>
+      <w14:textOutline w14:w="12700" w14:cap="flat">
         <w14:noFill/>
+        <w14:miter w14:lim="400000"/>
       </w14:textOutline>
       <w14:textFill>
         <w14:solidFill>
@@ -752,17 +739,17 @@
         <a:solidFill>
           <a:srgbClr val="FFFFFF"/>
         </a:solidFill>
-        <a:ln w="12700" cap="flat">
+        <a:ln w="25400" cap="flat">
           <a:solidFill>
             <a:schemeClr val="accent1"/>
           </a:solidFill>
           <a:prstDash val="solid"/>
-          <a:miter lim="800000"/>
+          <a:round/>
         </a:ln>
         <a:effectLst/>
         <a:sp3d/>
       </a:spPr>
-      <a:bodyPr rot="0" spcFirstLastPara="1" vertOverflow="overflow" horzOverflow="overflow" vert="horz" wrap="square" lIns="45719" tIns="45719" rIns="45719" bIns="45719" numCol="1" spcCol="38100" rtlCol="0" anchor="ctr" upright="0">
+      <a:bodyPr rot="0" spcFirstLastPara="1" vertOverflow="overflow" horzOverflow="overflow" vert="horz" wrap="square" lIns="45718" tIns="45718" rIns="45718" bIns="45718" numCol="1" spcCol="38100" rtlCol="0" anchor="ctr" upright="0">
         <a:spAutoFit/>
       </a:bodyPr>
       <a:lstStyle>
@@ -790,10 +777,10 @@
             </a:solidFill>
             <a:effectLst/>
             <a:uFillTx/>
-            <a:latin typeface="Calibri"/>
-            <a:ea typeface="Calibri"/>
-            <a:cs typeface="Calibri"/>
-            <a:sym typeface="Calibri"/>
+            <a:latin typeface="+mn-lt"/>
+            <a:ea typeface="+mn-ea"/>
+            <a:cs typeface="+mn-cs"/>
+            <a:sym typeface="Helvetica Neue"/>
           </a:defRPr>
         </a:defPPr>
         <a:lvl1pPr marL="0" marR="0" indent="0" algn="l" defTabSz="914400" rtl="0" fontAlgn="auto" latinLnBrk="1" hangingPunct="0">
@@ -1041,12 +1028,12 @@
     <a:lnDef>
       <a:spPr>
         <a:noFill/>
-        <a:ln w="12700" cap="flat">
+        <a:ln w="25400" cap="flat">
           <a:solidFill>
             <a:schemeClr val="accent1"/>
           </a:solidFill>
           <a:prstDash val="solid"/>
-          <a:miter lim="800000"/>
+          <a:round/>
         </a:ln>
         <a:effectLst/>
         <a:sp3d/>
@@ -1333,7 +1320,7 @@
         <a:effectLst/>
         <a:sp3d/>
       </a:spPr>
-      <a:bodyPr rot="0" spcFirstLastPara="1" vertOverflow="overflow" horzOverflow="overflow" vert="horz" wrap="square" lIns="45719" tIns="45719" rIns="45719" bIns="45719" numCol="1" spcCol="38100" rtlCol="0" anchor="t" upright="0">
+      <a:bodyPr rot="0" spcFirstLastPara="1" vertOverflow="overflow" horzOverflow="overflow" vert="horz" wrap="square" lIns="45718" tIns="45718" rIns="45718" bIns="45718" numCol="1" spcCol="38100" rtlCol="0" anchor="t" upright="0">
         <a:spAutoFit/>
       </a:bodyPr>
       <a:lstStyle>
@@ -1361,10 +1348,10 @@
             </a:solidFill>
             <a:effectLst/>
             <a:uFillTx/>
-            <a:latin typeface="Calibri"/>
-            <a:ea typeface="Calibri"/>
-            <a:cs typeface="Calibri"/>
-            <a:sym typeface="Calibri"/>
+            <a:latin typeface="+mn-lt"/>
+            <a:ea typeface="+mn-ea"/>
+            <a:cs typeface="+mn-cs"/>
+            <a:sym typeface="Helvetica Neue"/>
           </a:defRPr>
         </a:defPPr>
         <a:lvl1pPr marL="0" marR="0" indent="0" algn="l" defTabSz="914400" rtl="0" fontAlgn="auto" latinLnBrk="1" hangingPunct="0">

</xml_diff>